<commit_message>
update readme pod spec
</commit_message>
<xml_diff>
--- a/iOS 第三方應用 App 2 App 串接.docx
+++ b/iOS 第三方應用 App 2 App 串接.docx
@@ -388,24 +388,144 @@
         </w:drawing>
       </w:r>
     </w:p>
+    <w:p>
+      <w:pPr>
+        <w:rPr>
+          <w:rFonts w:hint="eastAsia"/>
+        </w:rPr>
+      </w:pPr>
+    </w:p>
+    <w:p>
+      <w:pPr>
+        <w:rPr>
+          <w:b/>
+        </w:rPr>
+      </w:pPr>
+      <w:r>
+        <w:rPr>
+          <w:rFonts w:hint="eastAsia"/>
+          <w:b/>
+        </w:rPr>
+        <w:t>三</w:t>
+      </w:r>
+      <w:bookmarkStart w:id="0" w:name="_GoBack"/>
+      <w:bookmarkEnd w:id="0"/>
+      <w:r>
+        <w:rPr>
+          <w:rFonts w:hint="eastAsia"/>
+          <w:b/>
+        </w:rPr>
+        <w:t>、</w:t>
+      </w:r>
+      <w:r>
+        <w:rPr>
+          <w:b/>
+        </w:rPr>
+        <w:t xml:space="preserve">Installation with </w:t>
+      </w:r>
+      <w:proofErr w:type="spellStart"/>
+      <w:r>
+        <w:rPr>
+          <w:b/>
+        </w:rPr>
+        <w:t>CocoaPods</w:t>
+      </w:r>
+      <w:proofErr w:type="spellEnd"/>
+    </w:p>
+    <w:p>
+      <w:r>
+        <w:t>1.</w:t>
+      </w:r>
+      <w:r>
+        <w:rPr>
+          <w:rFonts w:hint="eastAsia"/>
+        </w:rPr>
+        <w:t>在您的</w:t>
+      </w:r>
+      <w:r>
+        <w:t xml:space="preserve"> </w:t>
+      </w:r>
+      <w:proofErr w:type="spellStart"/>
+      <w:r>
+        <w:t>podfile</w:t>
+      </w:r>
+      <w:proofErr w:type="spellEnd"/>
+      <w:r>
+        <w:t xml:space="preserve"> </w:t>
+      </w:r>
+      <w:r>
+        <w:rPr>
+          <w:rFonts w:hint="eastAsia"/>
+        </w:rPr>
+        <w:t>檔案中加入</w:t>
+      </w:r>
+      <w:r>
+        <w:t xml:space="preserve"> pod '</w:t>
+      </w:r>
+      <w:proofErr w:type="spellStart"/>
+      <w:r>
+        <w:t>OPaySDK</w:t>
+      </w:r>
+      <w:proofErr w:type="spellEnd"/>
+      <w:r>
+        <w:t>'</w:t>
+      </w:r>
+    </w:p>
+    <w:p>
+      <w:r>
+        <w:t>2.</w:t>
+      </w:r>
+      <w:r>
+        <w:rPr>
+          <w:rFonts w:hint="eastAsia"/>
+        </w:rPr>
+        <w:t>在</w:t>
+      </w:r>
+      <w:r>
+        <w:t xml:space="preserve"> terminal </w:t>
+      </w:r>
+      <w:r>
+        <w:rPr>
+          <w:rFonts w:hint="eastAsia"/>
+        </w:rPr>
+        <w:t>中執行</w:t>
+      </w:r>
+      <w:r>
+        <w:t xml:space="preserve"> pod install</w:t>
+      </w:r>
+    </w:p>
+    <w:p>
+      <w:pPr>
+        <w:rPr>
+          <w:rFonts w:hint="eastAsia"/>
+        </w:rPr>
+      </w:pPr>
+    </w:p>
+    <w:p>
+      <w:pPr>
+        <w:rPr>
+          <w:b/>
+        </w:rPr>
+      </w:pPr>
+      <w:r>
+        <w:rPr>
+          <w:rFonts w:hint="eastAsia"/>
+          <w:b/>
+        </w:rPr>
+        <w:t>四</w:t>
+      </w:r>
+      <w:r>
+        <w:rPr>
+          <w:rFonts w:hint="eastAsia"/>
+          <w:b/>
+        </w:rPr>
+        <w:t>、串接介接程式碼</w:t>
+      </w:r>
+    </w:p>
     <w:p/>
     <w:p>
-      <w:pPr>
-        <w:rPr>
-          <w:b/>
-        </w:rPr>
-      </w:pPr>
-      <w:r>
-        <w:rPr>
-          <w:rFonts w:hint="eastAsia"/>
-          <w:b/>
-        </w:rPr>
-        <w:t>三、串接介接程式碼</w:t>
-      </w:r>
-    </w:p>
-    <w:p/>
-    <w:p>
-      <w:r>
+      <w:r>
+        <w:lastRenderedPageBreak/>
         <w:t xml:space="preserve">a. </w:t>
       </w:r>
       <w:proofErr w:type="spellStart"/>
@@ -587,16 +707,10 @@
       </w:r>
     </w:p>
     <w:p>
-      <w:pPr>
-        <w:rPr>
-          <w:rFonts w:hint="eastAsia"/>
-        </w:rPr>
-      </w:pPr>
-      <w:r>
-        <w:rPr>
-          <w:rFonts w:hint="eastAsia"/>
-        </w:rPr>
-        <w:lastRenderedPageBreak/>
+      <w:r>
+        <w:rPr>
+          <w:rFonts w:hint="eastAsia"/>
+        </w:rPr>
         <w:t>4.</w:t>
       </w:r>
       <w:r>
@@ -671,11 +785,6 @@
       </w:r>
     </w:p>
     <w:p>
-      <w:pPr>
-        <w:rPr>
-          <w:rFonts w:hint="eastAsia"/>
-        </w:rPr>
-      </w:pPr>
       <w:r>
         <w:rPr>
           <w:rFonts w:hint="eastAsia"/>
@@ -811,11 +920,6 @@
       </w:r>
     </w:p>
     <w:p>
-      <w:pPr>
-        <w:rPr>
-          <w:rFonts w:hint="eastAsia"/>
-        </w:rPr>
-      </w:pPr>
       <w:r>
         <w:rPr>
           <w:rFonts w:hint="eastAsia"/>
@@ -1111,8 +1215,6 @@
         </w:rPr>
         <w:t>物件。</w:t>
       </w:r>
-      <w:bookmarkStart w:id="0" w:name="_GoBack"/>
-      <w:bookmarkEnd w:id="0"/>
     </w:p>
     <w:p>
       <w:r>
@@ -1223,11 +1325,6 @@
       </w:r>
     </w:p>
     <w:p>
-      <w:pPr>
-        <w:rPr>
-          <w:rFonts w:hint="eastAsia"/>
-        </w:rPr>
-      </w:pPr>
       <w:r>
         <w:rPr>
           <w:rFonts w:hint="eastAsia"/>
@@ -1347,6 +1444,14 @@
           </wp:inline>
         </w:drawing>
       </w:r>
+    </w:p>
+    <w:p/>
+    <w:p>
+      <w:pPr>
+        <w:rPr>
+          <w:rFonts w:hint="eastAsia"/>
+        </w:rPr>
+      </w:pPr>
     </w:p>
     <w:sectPr>
       <w:pgSz w:w="11900" w:h="16840"/>

</xml_diff>